<commit_message>
Engineering method document modified
</commit_message>
<xml_diff>
--- a/docs/Metodo ingenieria.docx
+++ b/docs/Metodo ingenieria.docx
@@ -1307,7 +1307,7 @@
           <w:u w:val="single"/>
           <w:rtl w:val="0"/>
         </w:rPr>
-        <w:t xml:space="preserve">Alternativa 2. Programa de simulación</w:t>
+        <w:t xml:space="preserve">Alternativa 2. Programa de simulación (Por Consola)</w:t>
       </w:r>
     </w:p>
     <w:p>
@@ -1599,7 +1599,7 @@
         <w:rPr>
           <w:rtl w:val="0"/>
         </w:rPr>
-        <w:t xml:space="preserve">Se trata de un programa hecho en Java que simula, con una visualización 3D, la entrada y salida de los clientes a la tienda de videojuegos. Usando estructuras de datos tales como Colas (simulando la fila de clientes), Stacks (simulando la canasta y el carrito de los usuarios) y Hash Tables (simulando las estanterías y listas de los clientes) se puede llegar a una simulación aproximada del orden de salida de los clientes a la tienda basados en la cantidad de juegos, orden de llegada y tiempos estimados en la tienda de cada uno de los clientes.Con una interfaz que permita que el usuario pueda ver de manera aproximada y en primera persona, los movimientos que realizaría por cada sección gráficamente ejemplificando la experiencia real de ir a la tienda con el nuevo e innovador sistema de atención.</w:t>
+        <w:t xml:space="preserve">Se trata de un programa hecho en Java que simula, con una visualización 3D (en realidad aumentada), la entrada y salida de los clientes a la tienda de videojuegos. Usando estructuras de datos tales como Colas (simulando la fila de clientes), Stacks (simulando la canasta y el carrito de los usuarios) y Hash Tables (simulando las estanterías y listas de los clientes) se puede llegar a una simulación aproximada del orden de salida de los clientes a la tienda basados en la cantidad de juegos, orden de llegada y tiempos estimados en la tienda de cada uno de los clientes.Con una interfaz que permita que el usuario pueda ver de manera aproximada y en primera persona, los movimientos que realizaría por cada sección gráficamente ejemplificando la experiencia real de ir a la tienda con el nuevo e innovador sistema de atención.</w:t>
       </w:r>
     </w:p>
     <w:p>
@@ -1633,12 +1633,123 @@
     <w:p>
       <w:pPr>
         <w:jc w:val="both"/>
-        <w:rPr/>
-      </w:pPr>
-      <w:r>
-        <w:rPr>
-          <w:rtl w:val="0"/>
-        </w:rPr>
+        <w:rPr>
+          <w:b w:val="1"/>
+        </w:rPr>
+      </w:pPr>
+      <w:r>
+        <w:rPr>
+          <w:rtl w:val="0"/>
+        </w:rPr>
+      </w:r>
+    </w:p>
+    <w:p>
+      <w:pPr>
+        <w:jc w:val="both"/>
+        <w:rPr>
+          <w:rFonts w:ascii="Georgia" w:cs="Georgia" w:eastAsia="Georgia" w:hAnsi="Georgia"/>
+          <w:i w:val="1"/>
+          <w:color w:val="3d85c6"/>
+        </w:rPr>
+      </w:pPr>
+      <w:r>
+        <w:rPr>
+          <w:rtl w:val="0"/>
+        </w:rPr>
+        <w:t xml:space="preserve">En este paso, descartamos las alternativas que son menos factibles. Por ello, descartamos la </w:t>
+      </w:r>
+      <w:r>
+        <w:rPr>
+          <w:u w:val="single"/>
+          <w:rtl w:val="0"/>
+        </w:rPr>
+        <w:t xml:space="preserve">alternativa 3. Programa de simulación con vista 3D de la tienda</w:t>
+      </w:r>
+      <w:r>
+        <w:rPr>
+          <w:rtl w:val="0"/>
+        </w:rPr>
+        <w:t xml:space="preserve">, ya que por la dificultad que supone la simulación en 3D, su implementación puede ser imprecisa y no proveer una óptima solución al problema.</w:t>
+      </w:r>
+      <w:r>
+        <w:rPr>
+          <w:rtl w:val="0"/>
+        </w:rPr>
+      </w:r>
+    </w:p>
+    <w:p>
+      <w:pPr>
+        <w:jc w:val="both"/>
+        <w:rPr/>
+      </w:pPr>
+      <w:r>
+        <w:rPr>
+          <w:rtl w:val="0"/>
+        </w:rPr>
+        <w:t xml:space="preserve">La revisión de las otras alternativas nos lleva a lo siguiente:</w:t>
+      </w:r>
+    </w:p>
+    <w:p>
+      <w:pPr>
+        <w:jc w:val="both"/>
+        <w:rPr/>
+      </w:pPr>
+      <w:r>
+        <w:rPr>
+          <w:rtl w:val="0"/>
+        </w:rPr>
+      </w:r>
+    </w:p>
+    <w:p>
+      <w:pPr>
+        <w:jc w:val="both"/>
+        <w:rPr>
+          <w:u w:val="single"/>
+        </w:rPr>
+      </w:pPr>
+      <w:r>
+        <w:rPr>
+          <w:u w:val="single"/>
+          <w:rtl w:val="0"/>
+        </w:rPr>
+        <w:t xml:space="preserve">Alternativa 1. Programa de simulación (Con interfaz gráfica)</w:t>
+      </w:r>
+    </w:p>
+    <w:p>
+      <w:pPr>
+        <w:jc w:val="both"/>
+        <w:rPr/>
+      </w:pPr>
+      <w:r>
+        <w:rPr>
+          <w:rtl w:val="0"/>
+        </w:rPr>
+      </w:r>
+    </w:p>
+    <w:p>
+      <w:pPr>
+        <w:jc w:val="both"/>
+        <w:rPr/>
+      </w:pPr>
+      <w:r>
+        <w:rPr>
+          <w:rtl w:val="0"/>
+        </w:rPr>
+      </w:r>
+    </w:p>
+    <w:p>
+      <w:pPr>
+        <w:jc w:val="both"/>
+        <w:rPr>
+          <w:u w:val="single"/>
+        </w:rPr>
+      </w:pPr>
+      <w:r>
+        <w:rPr>
+          <w:u w:val="single"/>
+          <w:rtl w:val="0"/>
+        </w:rPr>
+        <w:t xml:space="preserve">Alternativa 2. Programa de simulación (Por Consola)</w:t>
       </w:r>
     </w:p>
     <w:p>
@@ -1702,13 +1813,132 @@
     </w:p>
     <w:p>
       <w:pPr>
-        <w:jc w:val="left"/>
-        <w:rPr/>
-      </w:pPr>
-      <w:r>
-        <w:rPr>
-          <w:rtl w:val="0"/>
-        </w:rPr>
+        <w:jc w:val="both"/>
+        <w:rPr>
+          <w:b w:val="1"/>
+        </w:rPr>
+      </w:pPr>
+      <w:r>
+        <w:rPr>
+          <w:b w:val="1"/>
+          <w:rtl w:val="0"/>
+        </w:rPr>
+        <w:t xml:space="preserve">Paso 6: Preparación de Informes y Especificaciones</w:t>
+      </w:r>
+    </w:p>
+    <w:p>
+      <w:pPr>
+        <w:jc w:val="both"/>
+        <w:rPr>
+          <w:b w:val="1"/>
+        </w:rPr>
+      </w:pPr>
+      <w:r>
+        <w:rPr>
+          <w:rtl w:val="0"/>
+        </w:rPr>
+      </w:r>
+    </w:p>
+    <w:p>
+      <w:pPr>
+        <w:jc w:val="both"/>
+        <w:rPr/>
+      </w:pPr>
+      <w:r>
+        <w:rPr>
+          <w:rtl w:val="0"/>
+        </w:rPr>
+        <w:t xml:space="preserve">Los documentos de especificación, diseño y requerimientos que posee el programa a implementar se encuentran en la carpeta docs del repositorio de github donde está almacenado el proyecto.</w:t>
+      </w:r>
+    </w:p>
+    <w:p>
+      <w:pPr>
+        <w:jc w:val="both"/>
+        <w:rPr>
+          <w:b w:val="1"/>
+        </w:rPr>
+      </w:pPr>
+      <w:r>
+        <w:rPr>
+          <w:rtl w:val="0"/>
+        </w:rPr>
+      </w:r>
+    </w:p>
+    <w:p>
+      <w:pPr>
+        <w:jc w:val="both"/>
+        <w:rPr>
+          <w:b w:val="1"/>
+        </w:rPr>
+      </w:pPr>
+      <w:r>
+        <w:rPr>
+          <w:rtl w:val="0"/>
+        </w:rPr>
+      </w:r>
+    </w:p>
+    <w:p>
+      <w:pPr>
+        <w:jc w:val="both"/>
+        <w:rPr>
+          <w:b w:val="1"/>
+        </w:rPr>
+      </w:pPr>
+      <w:r>
+        <w:rPr>
+          <w:rtl w:val="0"/>
+        </w:rPr>
+      </w:r>
+    </w:p>
+    <w:p>
+      <w:pPr>
+        <w:jc w:val="both"/>
+        <w:rPr>
+          <w:b w:val="1"/>
+        </w:rPr>
+      </w:pPr>
+      <w:r>
+        <w:rPr>
+          <w:rtl w:val="0"/>
+        </w:rPr>
+      </w:r>
+    </w:p>
+    <w:p>
+      <w:pPr>
+        <w:jc w:val="both"/>
+        <w:rPr>
+          <w:b w:val="1"/>
+        </w:rPr>
+      </w:pPr>
+      <w:r>
+        <w:rPr>
+          <w:b w:val="1"/>
+          <w:rtl w:val="0"/>
+        </w:rPr>
+        <w:t xml:space="preserve">Paso 7: Implementación del Diseño</w:t>
+      </w:r>
+    </w:p>
+    <w:p>
+      <w:pPr>
+        <w:jc w:val="both"/>
+        <w:rPr/>
+      </w:pPr>
+      <w:r>
+        <w:rPr>
+          <w:rtl w:val="0"/>
+        </w:rPr>
+      </w:r>
+    </w:p>
+    <w:p>
+      <w:pPr>
+        <w:jc w:val="both"/>
+        <w:rPr/>
+      </w:pPr>
+      <w:r>
+        <w:rPr>
+          <w:rtl w:val="0"/>
+        </w:rPr>
+        <w:t xml:space="preserve">La implementación se encuentra en el repositorio de github, está realizado en código Java con Javafx.</w:t>
       </w:r>
     </w:p>
     <w:sectPr>

</xml_diff>